<commit_message>
ajuste general de referenicacion
</commit_message>
<xml_diff>
--- a/nuevohuman/plantillas/formatoreferenciacion.docx
+++ b/nuevohuman/plantillas/formatoreferenciacion.docx
@@ -3084,6 +3084,43 @@
           <w:szCs w:val="20"/>
         </w:rPr>
       </w:pPr>
+      <w:r>
+        <w:rPr>
+          <w:rFonts w:asciiTheme="majorHAnsi" w:hAnsiTheme="majorHAnsi"/>
+          <w:sz w:val="20"/>
+          <w:szCs w:val="20"/>
+        </w:rPr>
+        <w:t>${</w:t>
+      </w:r>
+      <w:r>
+        <w:rPr>
+          <w:rFonts w:asciiTheme="majorHAnsi" w:hAnsiTheme="majorHAnsi"/>
+          <w:sz w:val="20"/>
+          <w:szCs w:val="20"/>
+        </w:rPr>
+        <w:t>observacionesgenerales</w:t>
+      </w:r>
+      <w:bookmarkStart w:id="0" w:name="_GoBack"/>
+      <w:bookmarkEnd w:id="0"/>
+      <w:r>
+        <w:rPr>
+          <w:rFonts w:asciiTheme="majorHAnsi" w:hAnsiTheme="majorHAnsi"/>
+          <w:sz w:val="20"/>
+          <w:szCs w:val="20"/>
+        </w:rPr>
+        <w:t>}</w:t>
+      </w:r>
+    </w:p>
+    <w:p>
+      <w:pPr>
+        <w:ind w:left="142"/>
+        <w:rPr>
+          <w:rFonts w:asciiTheme="majorHAnsi" w:hAnsiTheme="majorHAnsi"/>
+          <w:b/>
+          <w:sz w:val="20"/>
+          <w:szCs w:val="20"/>
+        </w:rPr>
+      </w:pPr>
     </w:p>
     <w:p>
       <w:pPr>
@@ -3602,8 +3639,6 @@
         </w:rPr>
         <w:t>fecha</w:t>
       </w:r>
-      <w:bookmarkStart w:id="0" w:name="_GoBack"/>
-      <w:bookmarkEnd w:id="0"/>
       <w:r>
         <w:rPr>
           <w:rFonts w:asciiTheme="majorHAnsi" w:hAnsiTheme="majorHAnsi"/>

</xml_diff>